<commit_message>
stage 2 step 3
</commit_message>
<xml_diff>
--- a/Stage 2/Stage 2.docx
+++ b/Stage 2/Stage 2.docx
@@ -13788,10 +13788,7 @@
         </w:tc>
       </w:tr>
     </w:tbl>
-    <w:p>
-      <w:bookmarkStart w:id="0" w:name="_GoBack"/>
-      <w:bookmarkEnd w:id="0"/>
-    </w:p>
+    <w:p/>
     <w:p>
       <w:pPr>
         <w:pStyle w:val="ListParagraph"/>
@@ -27573,153 +27570,14 @@
           </w:p>
         </w:tc>
       </w:tr>
-      <w:tr>
-        <w:trPr>
-          <w:cnfStyle w:val="000000100000" w:firstRow="0" w:lastRow="0" w:firstColumn="0" w:lastColumn="0" w:oddVBand="0" w:evenVBand="0" w:oddHBand="1" w:evenHBand="0" w:firstRowFirstColumn="0" w:firstRowLastColumn="0" w:lastRowFirstColumn="0" w:lastRowLastColumn="0"/>
-        </w:trPr>
-        <w:tc>
-          <w:tcPr>
-            <w:cnfStyle w:val="001000000000" w:firstRow="0" w:lastRow="0" w:firstColumn="1" w:lastColumn="0" w:oddVBand="0" w:evenVBand="0" w:oddHBand="0" w:evenHBand="0" w:firstRowFirstColumn="0" w:firstRowLastColumn="0" w:lastRowFirstColumn="0" w:lastRowLastColumn="0"/>
-            <w:tcW w:w="1540" w:type="dxa"/>
-          </w:tcPr>
-          <w:p/>
-        </w:tc>
-        <w:tc>
-          <w:tcPr>
-            <w:tcW w:w="2502" w:type="dxa"/>
-          </w:tcPr>
-          <w:p>
-            <w:pPr>
-              <w:cnfStyle w:val="000000100000" w:firstRow="0" w:lastRow="0" w:firstColumn="0" w:lastColumn="0" w:oddVBand="0" w:evenVBand="0" w:oddHBand="1" w:evenHBand="0" w:firstRowFirstColumn="0" w:firstRowLastColumn="0" w:lastRowFirstColumn="0" w:lastRowLastColumn="0"/>
-            </w:pPr>
-            <w:r>
-              <w:t>1.0683760683760684E-5</w:t>
-            </w:r>
-          </w:p>
-        </w:tc>
-        <w:tc>
-          <w:tcPr>
-            <w:tcW w:w="2502" w:type="dxa"/>
-          </w:tcPr>
-          <w:p>
-            <w:pPr>
-              <w:cnfStyle w:val="000000100000" w:firstRow="0" w:lastRow="0" w:firstColumn="0" w:lastColumn="0" w:oddVBand="0" w:evenVBand="0" w:oddHBand="1" w:evenHBand="0" w:firstRowFirstColumn="0" w:firstRowLastColumn="0" w:lastRowFirstColumn="0" w:lastRowLastColumn="0"/>
-            </w:pPr>
-            <w:r>
-              <w:t>0.0</w:t>
-            </w:r>
-          </w:p>
-        </w:tc>
-        <w:tc>
-          <w:tcPr>
-            <w:tcW w:w="2502" w:type="dxa"/>
-          </w:tcPr>
-          <w:p>
-            <w:pPr>
-              <w:cnfStyle w:val="000000100000" w:firstRow="0" w:lastRow="0" w:firstColumn="0" w:lastColumn="0" w:oddVBand="0" w:evenVBand="0" w:oddHBand="1" w:evenHBand="0" w:firstRowFirstColumn="0" w:firstRowLastColumn="0" w:lastRowFirstColumn="0" w:lastRowLastColumn="0"/>
-            </w:pPr>
-            <w:r>
-              <w:t>8.547008547008547E-5</w:t>
-            </w:r>
-          </w:p>
-        </w:tc>
-      </w:tr>
-      <w:tr>
-        <w:tc>
-          <w:tcPr>
-            <w:cnfStyle w:val="001000000000" w:firstRow="0" w:lastRow="0" w:firstColumn="1" w:lastColumn="0" w:oddVBand="0" w:evenVBand="0" w:oddHBand="0" w:evenHBand="0" w:firstRowFirstColumn="0" w:firstRowLastColumn="0" w:lastRowFirstColumn="0" w:lastRowLastColumn="0"/>
-            <w:tcW w:w="1540" w:type="dxa"/>
-          </w:tcPr>
-          <w:p/>
-        </w:tc>
-        <w:tc>
-          <w:tcPr>
-            <w:tcW w:w="2502" w:type="dxa"/>
-          </w:tcPr>
-          <w:p>
-            <w:pPr>
-              <w:cnfStyle w:val="000000000000" w:firstRow="0" w:lastRow="0" w:firstColumn="0" w:lastColumn="0" w:oddVBand="0" w:evenVBand="0" w:oddHBand="0" w:evenHBand="0" w:firstRowFirstColumn="0" w:firstRowLastColumn="0" w:lastRowFirstColumn="0" w:lastRowLastColumn="0"/>
-            </w:pPr>
-          </w:p>
-        </w:tc>
-        <w:tc>
-          <w:tcPr>
-            <w:tcW w:w="2502" w:type="dxa"/>
-          </w:tcPr>
-          <w:p>
-            <w:pPr>
-              <w:cnfStyle w:val="000000000000" w:firstRow="0" w:lastRow="0" w:firstColumn="0" w:lastColumn="0" w:oddVBand="0" w:evenVBand="0" w:oddHBand="0" w:evenHBand="0" w:firstRowFirstColumn="0" w:firstRowLastColumn="0" w:lastRowFirstColumn="0" w:lastRowLastColumn="0"/>
-            </w:pPr>
-            <w:r>
-              <w:t>4.2735042735042735E-5</w:t>
-            </w:r>
-          </w:p>
-        </w:tc>
-        <w:tc>
-          <w:tcPr>
-            <w:tcW w:w="2502" w:type="dxa"/>
-          </w:tcPr>
-          <w:p>
-            <w:pPr>
-              <w:cnfStyle w:val="000000000000" w:firstRow="0" w:lastRow="0" w:firstColumn="0" w:lastColumn="0" w:oddVBand="0" w:evenVBand="0" w:oddHBand="0" w:evenHBand="0" w:firstRowFirstColumn="0" w:firstRowLastColumn="0" w:lastRowFirstColumn="0" w:lastRowLastColumn="0"/>
-            </w:pPr>
-            <w:r>
-              <w:t>1.923076923076923E-4</w:t>
-            </w:r>
-          </w:p>
-        </w:tc>
-      </w:tr>
-      <w:tr>
-        <w:trPr>
-          <w:cnfStyle w:val="000000100000" w:firstRow="0" w:lastRow="0" w:firstColumn="0" w:lastColumn="0" w:oddVBand="0" w:evenVBand="0" w:oddHBand="1" w:evenHBand="0" w:firstRowFirstColumn="0" w:firstRowLastColumn="0" w:lastRowFirstColumn="0" w:lastRowLastColumn="0"/>
-        </w:trPr>
-        <w:tc>
-          <w:tcPr>
-            <w:cnfStyle w:val="001000000000" w:firstRow="0" w:lastRow="0" w:firstColumn="1" w:lastColumn="0" w:oddVBand="0" w:evenVBand="0" w:oddHBand="0" w:evenHBand="0" w:firstRowFirstColumn="0" w:firstRowLastColumn="0" w:lastRowFirstColumn="0" w:lastRowLastColumn="0"/>
-            <w:tcW w:w="1540" w:type="dxa"/>
-          </w:tcPr>
-          <w:p/>
-        </w:tc>
-        <w:tc>
-          <w:tcPr>
-            <w:tcW w:w="2502" w:type="dxa"/>
-          </w:tcPr>
-          <w:p>
-            <w:pPr>
-              <w:cnfStyle w:val="000000100000" w:firstRow="0" w:lastRow="0" w:firstColumn="0" w:lastColumn="0" w:oddVBand="0" w:evenVBand="0" w:oddHBand="1" w:evenHBand="0" w:firstRowFirstColumn="0" w:firstRowLastColumn="0" w:lastRowFirstColumn="0" w:lastRowLastColumn="0"/>
-            </w:pPr>
-          </w:p>
-        </w:tc>
-        <w:tc>
-          <w:tcPr>
-            <w:tcW w:w="2502" w:type="dxa"/>
-          </w:tcPr>
-          <w:p>
-            <w:pPr>
-              <w:cnfStyle w:val="000000100000" w:firstRow="0" w:lastRow="0" w:firstColumn="0" w:lastColumn="0" w:oddVBand="0" w:evenVBand="0" w:oddHBand="1" w:evenHBand="0" w:firstRowFirstColumn="0" w:firstRowLastColumn="0" w:lastRowFirstColumn="0" w:lastRowLastColumn="0"/>
-            </w:pPr>
-          </w:p>
-        </w:tc>
-        <w:tc>
-          <w:tcPr>
-            <w:tcW w:w="2502" w:type="dxa"/>
-          </w:tcPr>
-          <w:p>
-            <w:pPr>
-              <w:cnfStyle w:val="000000100000" w:firstRow="0" w:lastRow="0" w:firstColumn="0" w:lastColumn="0" w:oddVBand="0" w:evenVBand="0" w:oddHBand="1" w:evenHBand="0" w:firstRowFirstColumn="0" w:firstRowLastColumn="0" w:lastRowFirstColumn="0" w:lastRowLastColumn="0"/>
-            </w:pPr>
-            <w:r>
-              <w:t>6.517094017094017E-4</w:t>
-            </w:r>
-          </w:p>
-        </w:tc>
-      </w:tr>
     </w:tbl>
     <w:p>
       <w:pPr>
         <w:pStyle w:val="ListParagraph"/>
         <w:ind w:left="360"/>
       </w:pPr>
+      <w:bookmarkStart w:id="0" w:name="_GoBack"/>
+      <w:bookmarkEnd w:id="0"/>
     </w:p>
     <w:sectPr>
       <w:pgSz w:w="12240" w:h="15840"/>

</xml_diff>